<commit_message>
A few more AARs and reordered main sections
</commit_message>
<xml_diff>
--- a/docs/nato/be/army.docx
+++ b/docs/nato/be/army.docx
@@ -1,6 +1,6 @@
 
 <file path=word/document.xml><?xml version="1.0" encoding="utf-8"?>
-<w:document xmlns:wpc="http://schemas.microsoft.com/office/word/2010/wordprocessingCanvas" xmlns:cx="http://schemas.microsoft.com/office/drawing/2014/chartex" xmlns:cx1="http://schemas.microsoft.com/office/drawing/2015/9/8/chartex" xmlns:cx2="http://schemas.microsoft.com/office/drawing/2015/10/21/chartex" xmlns:mc="http://schemas.openxmlformats.org/markup-compatibility/2006" xmlns:o="urn:schemas-microsoft-com:office:office" xmlns:r="http://schemas.openxmlformats.org/officeDocument/2006/relationships" xmlns:m="http://schemas.openxmlformats.org/officeDocument/2006/math" xmlns:v="urn:schemas-microsoft-com:vml" xmlns:wp14="http://schemas.microsoft.com/office/word/2010/wordprocessingDrawing" xmlns:wp="http://schemas.openxmlformats.org/drawingml/2006/wordprocessingDrawing" xmlns:w10="urn:schemas-microsoft-com:office:word" xmlns:w="http://schemas.openxmlformats.org/wordprocessingml/2006/main" xmlns:w14="http://schemas.microsoft.com/office/word/2010/wordml" xmlns:w15="http://schemas.microsoft.com/office/word/2012/wordml" xmlns:w16se="http://schemas.microsoft.com/office/word/2015/wordml/symex" xmlns:wpg="http://schemas.microsoft.com/office/word/2010/wordprocessingGroup" xmlns:wpi="http://schemas.microsoft.com/office/word/2010/wordprocessingInk" xmlns:wne="http://schemas.microsoft.com/office/word/2006/wordml" xmlns:wps="http://schemas.microsoft.com/office/word/2010/wordprocessingShape" mc:Ignorable="w14 w15 w16se wp14">
+<w:document xmlns:wpc="http://schemas.microsoft.com/office/word/2010/wordprocessingCanvas" xmlns:cx="http://schemas.microsoft.com/office/drawing/2014/chartex" xmlns:cx1="http://schemas.microsoft.com/office/drawing/2015/9/8/chartex" xmlns:cx2="http://schemas.microsoft.com/office/drawing/2015/10/21/chartex" xmlns:cx3="http://schemas.microsoft.com/office/drawing/2016/5/9/chartex" xmlns:cx4="http://schemas.microsoft.com/office/drawing/2016/5/10/chartex" xmlns:cx5="http://schemas.microsoft.com/office/drawing/2016/5/11/chartex" xmlns:cx6="http://schemas.microsoft.com/office/drawing/2016/5/12/chartex" xmlns:cx7="http://schemas.microsoft.com/office/drawing/2016/5/13/chartex" xmlns:cx8="http://schemas.microsoft.com/office/drawing/2016/5/14/chartex" xmlns:mc="http://schemas.openxmlformats.org/markup-compatibility/2006" xmlns:aink="http://schemas.microsoft.com/office/drawing/2016/ink" xmlns:am3d="http://schemas.microsoft.com/office/drawing/2017/model3d" xmlns:o="urn:schemas-microsoft-com:office:office" xmlns:r="http://schemas.openxmlformats.org/officeDocument/2006/relationships" xmlns:m="http://schemas.openxmlformats.org/officeDocument/2006/math" xmlns:v="urn:schemas-microsoft-com:vml" xmlns:wp14="http://schemas.microsoft.com/office/word/2010/wordprocessingDrawing" xmlns:wp="http://schemas.openxmlformats.org/drawingml/2006/wordprocessingDrawing" xmlns:w10="urn:schemas-microsoft-com:office:word" xmlns:w="http://schemas.openxmlformats.org/wordprocessingml/2006/main" xmlns:w14="http://schemas.microsoft.com/office/word/2010/wordml" xmlns:w15="http://schemas.microsoft.com/office/word/2012/wordml" xmlns:w16cex="http://schemas.microsoft.com/office/word/2018/wordml/cex" xmlns:w16cid="http://schemas.microsoft.com/office/word/2016/wordml/cid" xmlns:w16="http://schemas.microsoft.com/office/word/2018/wordml" xmlns:w16sdtdh="http://schemas.microsoft.com/office/word/2020/wordml/sdtdatahash" xmlns:w16se="http://schemas.microsoft.com/office/word/2015/wordml/symex" xmlns:wpg="http://schemas.microsoft.com/office/word/2010/wordprocessingGroup" xmlns:wpi="http://schemas.microsoft.com/office/word/2010/wordprocessingInk" xmlns:wne="http://schemas.microsoft.com/office/word/2006/wordml" xmlns:wps="http://schemas.microsoft.com/office/word/2010/wordprocessingShape" mc:Ignorable="w14 w15 w16se w16cid w16 w16cex w16sdtdh wp14">
   <w:body>
     <w:p>
       <w:r>
@@ -46,29 +46,13 @@
         <w:t>st</w:t>
       </w:r>
       <w:r>
-        <w:t xml:space="preserve"> Division and many of the Corps Troops are located in Germany in the </w:t>
-      </w:r>
-      <w:proofErr w:type="spellStart"/>
-      <w:r>
-        <w:t>Soest</w:t>
-      </w:r>
-      <w:proofErr w:type="spellEnd"/>
-      <w:r>
-        <w:t xml:space="preserve"> Area; 250Km East of the Belgian border.  </w:t>
+        <w:t xml:space="preserve"> Division and many of the Corps Troops are located in Germany in the Soest Area; 250Km East of the Belgian border.  </w:t>
       </w:r>
       <w:r>
         <w:t xml:space="preserve">Up to 40,000 of the 68,000 regular soldiers in the Belgian Army were stationed in Germany.  </w:t>
       </w:r>
       <w:r>
-        <w:t xml:space="preserve">The Para Commando </w:t>
-      </w:r>
-      <w:proofErr w:type="spellStart"/>
-      <w:r>
-        <w:t>Bde</w:t>
-      </w:r>
-      <w:proofErr w:type="spellEnd"/>
-      <w:r>
-        <w:t xml:space="preserve"> is assigned to the AMF (ACE [Allied Command Europe] Mobile Force) and </w:t>
+        <w:t xml:space="preserve">The Para Commando Bde is assigned to the AMF (ACE [Allied Command Europe] Mobile Force) and </w:t>
       </w:r>
       <w:r>
         <w:t xml:space="preserve">was </w:t>
@@ -149,23 +133,7 @@
                                   <w:b/>
                                   <w:sz w:val="10"/>
                                 </w:rPr>
-                                <w:t xml:space="preserve">13x </w:t>
-                              </w:r>
-                              <w:proofErr w:type="spellStart"/>
-                              <w:r>
-                                <w:rPr>
-                                  <w:b/>
-                                  <w:sz w:val="10"/>
-                                </w:rPr>
-                                <w:t>Alouette</w:t>
-                              </w:r>
-                              <w:proofErr w:type="spellEnd"/>
-                              <w:r>
-                                <w:rPr>
-                                  <w:b/>
-                                  <w:sz w:val="10"/>
-                                </w:rPr>
-                                <w:t xml:space="preserve"> II</w:t>
+                                <w:t>13x Alouette II</w:t>
                               </w:r>
                             </w:p>
                           </w:txbxContent>
@@ -1862,7 +1830,6 @@
                                 </w:rPr>
                                 <w:t xml:space="preserve">x </w:t>
                               </w:r>
-                              <w:proofErr w:type="spellStart"/>
                               <w:r>
                                 <w:rPr>
                                   <w:b/>
@@ -1870,7 +1837,6 @@
                                 </w:rPr>
                                 <w:t>Gepard</w:t>
                               </w:r>
-                              <w:proofErr w:type="spellEnd"/>
                             </w:p>
                           </w:txbxContent>
                         </wps:txbx>
@@ -11538,23 +11504,7 @@
                             <w:b/>
                             <w:sz w:val="10"/>
                           </w:rPr>
-                          <w:t xml:space="preserve">13x </w:t>
-                        </w:r>
-                        <w:proofErr w:type="spellStart"/>
-                        <w:r>
-                          <w:rPr>
-                            <w:b/>
-                            <w:sz w:val="10"/>
-                          </w:rPr>
-                          <w:t>Alouette</w:t>
-                        </w:r>
-                        <w:proofErr w:type="spellEnd"/>
-                        <w:r>
-                          <w:rPr>
-                            <w:b/>
-                            <w:sz w:val="10"/>
-                          </w:rPr>
-                          <w:t xml:space="preserve"> II</w:t>
+                          <w:t>13x Alouette II</w:t>
                         </w:r>
                       </w:p>
                     </w:txbxContent>
@@ -11905,7 +11855,6 @@
                           </w:rPr>
                           <w:t xml:space="preserve">x </w:t>
                         </w:r>
-                        <w:proofErr w:type="spellStart"/>
                         <w:r>
                           <w:rPr>
                             <w:b/>
@@ -11913,7 +11862,6 @@
                           </w:rPr>
                           <w:t>Gepard</w:t>
                         </w:r>
-                        <w:proofErr w:type="spellEnd"/>
                       </w:p>
                     </w:txbxContent>
                   </v:textbox>
@@ -13121,7 +13069,7 @@
         </w:rPr>
         <w:lastRenderedPageBreak/>
         <w:drawing>
-          <wp:inline distT="0" distB="0" distL="0" distR="0">
+          <wp:inline distT="0" distB="0" distL="0" distR="0" wp14:anchorId="15B3341C" wp14:editId="16E2D018">
             <wp:extent cx="3312795" cy="2291715"/>
             <wp:effectExtent l="0" t="0" r="1905" b="0"/>
             <wp:docPr id="51663" name="Picture 51663"/>
@@ -13181,7 +13129,19 @@
         <w:t xml:space="preserve">The main battle tank of the Belgian Army is the </w:t>
       </w:r>
       <w:r>
-        <w:t>Leopard I, and eight tank regiments (battalions) were each equipped with 40 (3x Coy of 13 + 1 Command). Each Mechanized Brigade had one unit, 17</w:t>
+        <w:t>Leopard I, and eight tank regiments (battalions) were each equipped with 40 (3x Coy of 13 + 1 Command)</w:t>
+      </w:r>
+      <w:r>
+        <w:t xml:space="preserve"> of these versatile tanks</w:t>
+      </w:r>
+      <w:r>
+        <w:t xml:space="preserve">. Each Mechanized Brigade had one unit, </w:t>
+      </w:r>
+      <w:r>
+        <w:t xml:space="preserve">while </w:t>
+      </w:r>
+      <w:r>
+        <w:t>17</w:t>
       </w:r>
       <w:r>
         <w:rPr>
@@ -13190,7 +13150,13 @@
         <w:t>th</w:t>
       </w:r>
       <w:r>
-        <w:t xml:space="preserve"> Armoured Brigade had two and the eighth was the ‘2</w:t>
+        <w:t xml:space="preserve"> Armoured Brigade had two and the eighth </w:t>
+      </w:r>
+      <w:r>
+        <w:t xml:space="preserve">battalion </w:t>
+      </w:r>
+      <w:r>
+        <w:t>was the ‘2</w:t>
       </w:r>
       <w:r>
         <w:rPr>
@@ -13199,31 +13165,7 @@
         <w:t>nd</w:t>
       </w:r>
       <w:r>
-        <w:t xml:space="preserve"> </w:t>
-      </w:r>
-      <w:proofErr w:type="spellStart"/>
-      <w:r>
-        <w:t>Jaagers</w:t>
-      </w:r>
-      <w:proofErr w:type="spellEnd"/>
-      <w:r>
-        <w:t xml:space="preserve"> </w:t>
-      </w:r>
-      <w:proofErr w:type="spellStart"/>
-      <w:r>
-        <w:t>te</w:t>
-      </w:r>
-      <w:proofErr w:type="spellEnd"/>
-      <w:r>
-        <w:t xml:space="preserve"> </w:t>
-      </w:r>
-      <w:proofErr w:type="spellStart"/>
-      <w:r>
-        <w:t>Paard</w:t>
-      </w:r>
-      <w:proofErr w:type="spellEnd"/>
-      <w:r>
-        <w:t>’, a reconnaissance unit.</w:t>
+        <w:t xml:space="preserve"> Jaagers te Paard’, a reconnaissance unit.</w:t>
       </w:r>
     </w:p>
     <w:p>
@@ -13313,15 +13255,7 @@
         <w:t>a .50 Calibre Heavy Machine Gun. M</w:t>
       </w:r>
       <w:r>
-        <w:t xml:space="preserve">any of the M113’s </w:t>
-      </w:r>
-      <w:proofErr w:type="gramStart"/>
-      <w:r>
-        <w:t>were</w:t>
-      </w:r>
-      <w:proofErr w:type="gramEnd"/>
-      <w:r>
-        <w:t xml:space="preserve"> the 81mm Mortar or Milan ATGM variants. These vehicles were delivered in the late 80’s to replace the AMX-VCI family of APCs, up to 500</w:t>
+        <w:t>any of the M113’s were the 81mm Mortar or Milan ATGM variants. These vehicles were delivered in the late 80’s to replace the AMX-VCI family of APCs, up to 500</w:t>
       </w:r>
       <w:r>
         <w:t xml:space="preserve"> </w:t>
@@ -13366,8 +13300,6 @@
       <w:r>
         <w:t>.</w:t>
       </w:r>
-      <w:bookmarkStart w:id="0" w:name="_GoBack"/>
-      <w:bookmarkEnd w:id="0"/>
     </w:p>
     <w:p>
       <w:pPr>
@@ -13726,23 +13658,10 @@
         <w:t>54</w:t>
       </w:r>
       <w:r>
-        <w:t xml:space="preserve"> </w:t>
-      </w:r>
-      <w:proofErr w:type="gramStart"/>
-      <w:r>
-        <w:t xml:space="preserve">x </w:t>
+        <w:t xml:space="preserve"> x </w:t>
       </w:r>
       <w:r>
-        <w:t xml:space="preserve"> </w:t>
-      </w:r>
-      <w:proofErr w:type="spellStart"/>
-      <w:r>
-        <w:t>Gepard</w:t>
-      </w:r>
-      <w:proofErr w:type="spellEnd"/>
-      <w:proofErr w:type="gramEnd"/>
-      <w:r>
-        <w:t xml:space="preserve"> Twin 35mm Very Low Level AD</w:t>
+        <w:t xml:space="preserve"> Gepard Twin 35mm Very Low Level AD</w:t>
       </w:r>
       <w:r>
         <w:t xml:space="preserve">    </w:t>
@@ -13903,7 +13822,7 @@
 </file>
 
 <file path=word/styles.xml><?xml version="1.0" encoding="utf-8"?>
-<w:styles xmlns:mc="http://schemas.openxmlformats.org/markup-compatibility/2006" xmlns:r="http://schemas.openxmlformats.org/officeDocument/2006/relationships" xmlns:w="http://schemas.openxmlformats.org/wordprocessingml/2006/main" xmlns:w14="http://schemas.microsoft.com/office/word/2010/wordml" xmlns:w15="http://schemas.microsoft.com/office/word/2012/wordml" xmlns:w16se="http://schemas.microsoft.com/office/word/2015/wordml/symex" mc:Ignorable="w14 w15 w16se">
+<w:styles xmlns:mc="http://schemas.openxmlformats.org/markup-compatibility/2006" xmlns:r="http://schemas.openxmlformats.org/officeDocument/2006/relationships" xmlns:w="http://schemas.openxmlformats.org/wordprocessingml/2006/main" xmlns:w14="http://schemas.microsoft.com/office/word/2010/wordml" xmlns:w15="http://schemas.microsoft.com/office/word/2012/wordml" xmlns:w16cex="http://schemas.microsoft.com/office/word/2018/wordml/cex" xmlns:w16cid="http://schemas.microsoft.com/office/word/2016/wordml/cid" xmlns:w16="http://schemas.microsoft.com/office/word/2018/wordml" xmlns:w16sdtdh="http://schemas.microsoft.com/office/word/2020/wordml/sdtdatahash" xmlns:w16se="http://schemas.microsoft.com/office/word/2015/wordml/symex" mc:Ignorable="w14 w15 w16se w16cid w16 w16cex w16sdtdh">
   <w:docDefaults>
     <w:rPrDefault>
       <w:rPr>
@@ -13919,7 +13838,7 @@
       </w:pPr>
     </w:pPrDefault>
   </w:docDefaults>
-  <w:latentStyles w:defLockedState="0" w:defUIPriority="99" w:defSemiHidden="0" w:defUnhideWhenUsed="0" w:defQFormat="0" w:count="372">
+  <w:latentStyles w:defLockedState="0" w:defUIPriority="99" w:defSemiHidden="0" w:defUnhideWhenUsed="0" w:defQFormat="0" w:count="376">
     <w:lsdException w:name="Normal" w:uiPriority="0" w:qFormat="1"/>
     <w:lsdException w:name="heading 1" w:uiPriority="9" w:qFormat="1"/>
     <w:lsdException w:name="heading 2" w:semiHidden="1" w:uiPriority="9" w:unhideWhenUsed="1" w:qFormat="1"/>
@@ -14025,7 +13944,6 @@
     <w:lsdException w:name="HTML Sample" w:semiHidden="1" w:unhideWhenUsed="1"/>
     <w:lsdException w:name="HTML Typewriter" w:semiHidden="1" w:unhideWhenUsed="1"/>
     <w:lsdException w:name="HTML Variable" w:semiHidden="1" w:unhideWhenUsed="1"/>
-    <w:lsdException w:name="Normal Table" w:semiHidden="1" w:unhideWhenUsed="1"/>
     <w:lsdException w:name="annotation subject" w:semiHidden="1" w:unhideWhenUsed="1"/>
     <w:lsdException w:name="No List" w:semiHidden="1" w:unhideWhenUsed="1"/>
     <w:lsdException w:name="Outline List 1" w:semiHidden="1" w:unhideWhenUsed="1"/>
@@ -14069,10 +13987,8 @@
     <w:lsdException w:name="Table Elegant" w:semiHidden="1" w:unhideWhenUsed="1"/>
     <w:lsdException w:name="Table Professional" w:semiHidden="1" w:unhideWhenUsed="1"/>
     <w:lsdException w:name="Table Subtle 1" w:semiHidden="1" w:unhideWhenUsed="1"/>
-    <w:lsdException w:name="Table Subtle 2" w:semiHidden="1" w:unhideWhenUsed="1"/>
     <w:lsdException w:name="Table Web 1" w:semiHidden="1" w:unhideWhenUsed="1"/>
     <w:lsdException w:name="Table Web 2" w:semiHidden="1" w:unhideWhenUsed="1"/>
-    <w:lsdException w:name="Table Web 3" w:semiHidden="1" w:unhideWhenUsed="1"/>
     <w:lsdException w:name="Balloon Text" w:semiHidden="1" w:unhideWhenUsed="1"/>
     <w:lsdException w:name="Table Grid" w:uiPriority="59"/>
     <w:lsdException w:name="Table Theme" w:semiHidden="1" w:unhideWhenUsed="1"/>
@@ -14292,6 +14208,10 @@
     <w:lsdException w:name="List Table 6 Colorful Accent 6" w:uiPriority="51"/>
     <w:lsdException w:name="List Table 7 Colorful Accent 6" w:uiPriority="52"/>
     <w:lsdException w:name="Mention" w:semiHidden="1" w:unhideWhenUsed="1"/>
+    <w:lsdException w:name="Smart Hyperlink" w:semiHidden="1" w:unhideWhenUsed="1"/>
+    <w:lsdException w:name="Hashtag" w:semiHidden="1" w:unhideWhenUsed="1"/>
+    <w:lsdException w:name="Unresolved Mention" w:semiHidden="1" w:unhideWhenUsed="1"/>
+    <w:lsdException w:name="Smart Link" w:semiHidden="1" w:unhideWhenUsed="1"/>
   </w:latentStyles>
   <w:style w:type="paragraph" w:default="1" w:styleId="Normal">
     <w:name w:val="Normal"/>

</xml_diff>